<commit_message>
Cambios en archivos generales, organización del repositorio
</commit_message>
<xml_diff>
--- a/Punto 2/Entrega/Punto 2.docx
+++ b/Punto 2/Entrega/Punto 2.docx
@@ -11,6 +11,15 @@
           <w:szCs w:val="18"/>
         </w:rPr>
       </w:pPr>
+      <w:r>
+        <w:rPr>
+          <w:rFonts w:ascii="Cambria Math" w:hAnsi="Cambria Math"/>
+          <w:b/>
+          <w:sz w:val="18"/>
+          <w:szCs w:val="18"/>
+        </w:rPr>
+        <w:t xml:space="preserve">Punto 2. </w:t>
+      </w:r>
       <w:r>
         <w:rPr>
           <w:rFonts w:ascii="Cambria Math" w:hAnsi="Cambria Math"/>
@@ -775,6 +784,14 @@
           <w:sz w:val="18"/>
           <w:szCs w:val="18"/>
         </w:rPr>
+        <w:br/>
+      </w:r>
+      <w:r>
+        <w:rPr>
+          <w:rFonts w:ascii="Cambria Math" w:eastAsiaTheme="minorEastAsia" w:hAnsi="Cambria Math"/>
+          <w:sz w:val="18"/>
+          <w:szCs w:val="18"/>
+        </w:rPr>
         <w:t xml:space="preserve"> </w:t>
       </w:r>
       <m:oMath>
@@ -2067,6 +2084,7 @@
           <w:sz w:val="18"/>
           <w:szCs w:val="18"/>
         </w:rPr>
+        <w:lastRenderedPageBreak/>
         <w:t xml:space="preserve">Naturaleza de las variables. Para un problema de flujo en redes, la </w:t>
       </w:r>
       <w:proofErr w:type="spellStart"/>
@@ -2173,8 +2191,25 @@
             </w:rPr>
             <m:t>≥0</m:t>
           </m:r>
+          <m:r>
+            <w:rPr>
+              <w:rFonts w:ascii="Cambria Math" w:eastAsiaTheme="minorEastAsia" w:hAnsi="Cambria Math"/>
+              <w:sz w:val="18"/>
+              <w:szCs w:val="18"/>
+            </w:rPr>
+            <w:br/>
+          </m:r>
         </m:oMath>
       </m:oMathPara>
+      <w:r>
+        <w:rPr>
+          <w:rFonts w:ascii="Cambria Math" w:eastAsiaTheme="minorEastAsia" w:hAnsi="Cambria Math"/>
+          <w:sz w:val="18"/>
+          <w:szCs w:val="18"/>
+        </w:rPr>
+        <w:tab/>
+        <w:t>Tenemos que:</w:t>
+      </w:r>
     </w:p>
     <w:p>
       <w:pPr>
@@ -2185,26 +2220,10 @@
           <w:szCs w:val="18"/>
         </w:rPr>
       </w:pPr>
-      <w:r>
-        <w:rPr>
-          <w:rFonts w:ascii="Cambria Math" w:eastAsiaTheme="minorEastAsia" w:hAnsi="Cambria Math"/>
-          <w:sz w:val="18"/>
-          <w:szCs w:val="18"/>
-        </w:rPr>
-        <w:tab/>
-        <w:t>Tenemos que:</w:t>
-      </w:r>
-    </w:p>
-    <w:p>
-      <w:pPr>
-        <w:jc w:val="both"/>
-        <w:rPr>
-          <w:rFonts w:ascii="Cambria Math" w:eastAsiaTheme="minorEastAsia" w:hAnsi="Cambria Math"/>
-          <w:sz w:val="18"/>
-          <w:szCs w:val="18"/>
-        </w:rPr>
-      </w:pPr>
       <m:oMathPara>
+        <m:oMathParaPr>
+          <m:jc m:val="center"/>
+        </m:oMathParaPr>
         <m:oMath>
           <m:sSub>
             <m:sSubPr>
@@ -2254,19 +2273,15 @@
             </w:rPr>
             <m:t>≥0</m:t>
           </m:r>
+          <m:r>
+            <w:rPr>
+              <w:rFonts w:ascii="Cambria Math" w:eastAsiaTheme="minorEastAsia" w:hAnsi="Cambria Math"/>
+              <w:sz w:val="18"/>
+              <w:szCs w:val="18"/>
+            </w:rPr>
+            <w:br/>
+          </m:r>
         </m:oMath>
-      </m:oMathPara>
-    </w:p>
-    <w:p>
-      <w:pPr>
-        <w:jc w:val="both"/>
-        <w:rPr>
-          <w:rFonts w:ascii="Cambria Math" w:eastAsiaTheme="minorEastAsia" w:hAnsi="Cambria Math"/>
-          <w:sz w:val="18"/>
-          <w:szCs w:val="18"/>
-        </w:rPr>
-      </w:pPr>
-      <m:oMathPara>
         <m:oMath>
           <m:sSub>
             <m:sSubPr>
@@ -2557,15 +2572,584 @@
           <w:rFonts w:ascii="Cambria Math" w:eastAsiaTheme="minorEastAsia" w:hAnsi="Cambria Math"/>
           <w:sz w:val="18"/>
           <w:szCs w:val="18"/>
-        </w:rPr>
-      </w:pPr>
-      <w:r>
-        <w:rPr>
-          <w:rFonts w:ascii="Cambria Math" w:eastAsiaTheme="minorEastAsia" w:hAnsi="Cambria Math"/>
-          <w:sz w:val="18"/>
-          <w:szCs w:val="18"/>
-        </w:rPr>
-        <w:t>Para conservar la estructura de flujo en redes, es posible realizar la descomposición Dantzig-Wolfe. Donde se conserva la estructura de flujo en redes para problemas auxiliares más pequeños que se resuelven de manera iterativa, y generan columnas de la matriz A del problema general para encontrar una solución óptima para problemas escalables</w:t>
+          <w:lang w:val="es-ES"/>
+        </w:rPr>
+      </w:pPr>
+      <w:r>
+        <w:rPr>
+          <w:rFonts w:ascii="Cambria Math" w:eastAsiaTheme="minorEastAsia" w:hAnsi="Cambria Math"/>
+          <w:sz w:val="18"/>
+          <w:szCs w:val="18"/>
+        </w:rPr>
+        <w:t xml:space="preserve">Para conservar la estructura de flujo en redes, es posible realizar la descomposición Dantzig-Wolfe. Donde se conserva la estructura de flujo en redes para problemas auxiliares más pequeños que se resuelven de manera iterativa, y generan columnas de la matriz A del problema general para encontrar una solución óptima para problemas escalables. </w:t>
+      </w:r>
+      <w:r>
+        <w:rPr>
+          <w:rFonts w:ascii="Cambria Math" w:eastAsiaTheme="minorEastAsia" w:hAnsi="Cambria Math"/>
+          <w:sz w:val="18"/>
+          <w:szCs w:val="18"/>
+        </w:rPr>
+        <w:t xml:space="preserve"> Este problema, se soluciona </w:t>
+      </w:r>
+      <w:r>
+        <w:rPr>
+          <w:rFonts w:ascii="Cambria Math" w:eastAsiaTheme="minorEastAsia" w:hAnsi="Cambria Math"/>
+          <w:sz w:val="18"/>
+          <w:szCs w:val="18"/>
+        </w:rPr>
+        <w:t xml:space="preserve">utilizando los puntos extremos de la región convexa que forma el espacio de soluciones factibles de cada problema. </w:t>
+      </w:r>
+    </w:p>
+    <w:p>
+      <w:pPr>
+        <w:jc w:val="both"/>
+        <w:rPr>
+          <w:rFonts w:ascii="Cambria Math" w:eastAsiaTheme="minorEastAsia" w:hAnsi="Cambria Math"/>
+          <w:sz w:val="18"/>
+          <w:szCs w:val="18"/>
+          <w:lang w:val="es-ES"/>
+        </w:rPr>
+      </w:pPr>
+      <m:oMathPara>
+        <m:oMath>
+          <m:nary>
+            <m:naryPr>
+              <m:chr m:val="∑"/>
+              <m:limLoc m:val="undOvr"/>
+              <m:ctrlPr>
+                <w:rPr>
+                  <w:rFonts w:ascii="Cambria Math" w:eastAsiaTheme="minorEastAsia" w:hAnsi="Cambria Math"/>
+                  <w:i/>
+                  <w:sz w:val="18"/>
+                  <w:szCs w:val="18"/>
+                  <w:lang w:val="es-ES"/>
+                </w:rPr>
+              </m:ctrlPr>
+            </m:naryPr>
+            <m:sub>
+              <m:r>
+                <w:rPr>
+                  <w:rFonts w:ascii="Cambria Math" w:eastAsiaTheme="minorEastAsia" w:hAnsi="Cambria Math"/>
+                  <w:sz w:val="18"/>
+                  <w:szCs w:val="18"/>
+                  <w:lang w:val="es-ES"/>
+                </w:rPr>
+                <m:t>j</m:t>
+              </m:r>
+            </m:sub>
+            <m:sup>
+              <m:r>
+                <w:rPr>
+                  <w:rFonts w:ascii="Cambria Math" w:eastAsiaTheme="minorEastAsia" w:hAnsi="Cambria Math"/>
+                  <w:sz w:val="18"/>
+                  <w:szCs w:val="18"/>
+                  <w:lang w:val="es-ES"/>
+                </w:rPr>
+                <m:t>n</m:t>
+              </m:r>
+            </m:sup>
+            <m:e>
+              <m:sSub>
+                <m:sSubPr>
+                  <m:ctrlPr>
+                    <w:rPr>
+                      <w:rFonts w:ascii="Cambria Math" w:eastAsiaTheme="minorEastAsia" w:hAnsi="Cambria Math"/>
+                      <w:i/>
+                      <w:sz w:val="18"/>
+                      <w:szCs w:val="18"/>
+                      <w:lang w:val="es-ES"/>
+                    </w:rPr>
+                  </m:ctrlPr>
+                </m:sSubPr>
+                <m:e>
+                  <m:r>
+                    <w:rPr>
+                      <w:rFonts w:ascii="Cambria Math" w:eastAsiaTheme="minorEastAsia" w:hAnsi="Cambria Math"/>
+                      <w:sz w:val="18"/>
+                      <w:szCs w:val="18"/>
+                      <w:lang w:val="es-ES"/>
+                    </w:rPr>
+                    <m:t>d</m:t>
+                  </m:r>
+                </m:e>
+                <m:sub>
+                  <m:r>
+                    <w:rPr>
+                      <w:rFonts w:ascii="Cambria Math" w:eastAsiaTheme="minorEastAsia" w:hAnsi="Cambria Math"/>
+                      <w:sz w:val="18"/>
+                      <w:szCs w:val="18"/>
+                      <w:lang w:val="es-ES"/>
+                    </w:rPr>
+                    <m:t>j</m:t>
+                  </m:r>
+                </m:sub>
+              </m:sSub>
+            </m:e>
+          </m:nary>
+        </m:oMath>
+      </m:oMathPara>
+    </w:p>
+    <w:p>
+      <w:pPr>
+        <w:jc w:val="both"/>
+        <w:rPr>
+          <w:rFonts w:ascii="Cambria Math" w:eastAsiaTheme="minorEastAsia" w:hAnsi="Cambria Math"/>
+          <w:sz w:val="18"/>
+          <w:szCs w:val="18"/>
+          <w:lang w:val="es-ES"/>
+        </w:rPr>
+      </w:pPr>
+      <w:r>
+        <w:rPr>
+          <w:rFonts w:ascii="Cambria Math" w:eastAsiaTheme="minorEastAsia" w:hAnsi="Cambria Math"/>
+          <w:sz w:val="18"/>
+          <w:szCs w:val="18"/>
+          <w:lang w:val="es-ES"/>
+        </w:rPr>
+        <w:t>Por último, se encontró la solución óptima para el problema con los parámetros dados:</w:t>
+      </w:r>
+    </w:p>
+    <w:p>
+      <w:pPr>
+        <w:pStyle w:val="Prrafodelista"/>
+        <w:numPr>
+          <w:ilvl w:val="0"/>
+          <w:numId w:val="2"/>
+        </w:numPr>
+        <w:jc w:val="both"/>
+        <w:rPr>
+          <w:rFonts w:ascii="Cambria Math" w:eastAsiaTheme="minorEastAsia" w:hAnsi="Cambria Math"/>
+          <w:sz w:val="18"/>
+          <w:szCs w:val="18"/>
+          <w:lang w:val="es-ES"/>
+        </w:rPr>
+      </w:pPr>
+      <w:r>
+        <w:rPr>
+          <w:rFonts w:ascii="Cambria Math" w:eastAsiaTheme="minorEastAsia" w:hAnsi="Cambria Math"/>
+          <w:sz w:val="18"/>
+          <w:szCs w:val="18"/>
+          <w:lang w:val="es-ES"/>
+        </w:rPr>
+        <w:t xml:space="preserve">Sale </w:t>
+      </w:r>
+      <w:r>
+        <w:rPr>
+          <w:rFonts w:ascii="Cambria Math" w:eastAsiaTheme="minorEastAsia" w:hAnsi="Cambria Math"/>
+          <w:sz w:val="18"/>
+          <w:szCs w:val="18"/>
+          <w:lang w:val="es-ES"/>
+        </w:rPr>
+        <w:t>camión</w:t>
+      </w:r>
+      <w:r>
+        <w:rPr>
+          <w:rFonts w:ascii="Cambria Math" w:eastAsiaTheme="minorEastAsia" w:hAnsi="Cambria Math"/>
+          <w:sz w:val="18"/>
+          <w:szCs w:val="18"/>
+          <w:lang w:val="es-ES"/>
+        </w:rPr>
+        <w:t xml:space="preserve"> 1 hasta cliente 3</w:t>
+      </w:r>
+      <w:r>
+        <w:rPr>
+          <w:rFonts w:ascii="Cambria Math" w:eastAsiaTheme="minorEastAsia" w:hAnsi="Cambria Math"/>
+          <w:sz w:val="18"/>
+          <w:szCs w:val="18"/>
+          <w:lang w:val="es-ES"/>
+        </w:rPr>
+        <w:t xml:space="preserve">, </w:t>
+      </w:r>
+      <w:r>
+        <w:rPr>
+          <w:rFonts w:ascii="Cambria Math" w:eastAsiaTheme="minorEastAsia" w:hAnsi="Cambria Math"/>
+          <w:sz w:val="18"/>
+          <w:szCs w:val="18"/>
+          <w:lang w:val="es-ES"/>
+        </w:rPr>
+        <w:t>Se devuelve hacia la bodega desde cliente 3</w:t>
+      </w:r>
+    </w:p>
+    <w:p>
+      <w:pPr>
+        <w:pStyle w:val="Prrafodelista"/>
+        <w:numPr>
+          <w:ilvl w:val="0"/>
+          <w:numId w:val="2"/>
+        </w:numPr>
+        <w:jc w:val="both"/>
+        <w:rPr>
+          <w:rFonts w:ascii="Cambria Math" w:eastAsiaTheme="minorEastAsia" w:hAnsi="Cambria Math"/>
+          <w:sz w:val="18"/>
+          <w:szCs w:val="18"/>
+          <w:lang w:val="es-ES"/>
+        </w:rPr>
+      </w:pPr>
+      <w:r>
+        <w:rPr>
+          <w:rFonts w:ascii="Cambria Math" w:eastAsiaTheme="minorEastAsia" w:hAnsi="Cambria Math"/>
+          <w:sz w:val="18"/>
+          <w:szCs w:val="18"/>
+          <w:lang w:val="es-ES"/>
+        </w:rPr>
+        <w:t xml:space="preserve">No se utiliza el </w:t>
+      </w:r>
+      <w:r>
+        <w:rPr>
+          <w:rFonts w:ascii="Cambria Math" w:eastAsiaTheme="minorEastAsia" w:hAnsi="Cambria Math"/>
+          <w:sz w:val="18"/>
+          <w:szCs w:val="18"/>
+          <w:lang w:val="es-ES"/>
+        </w:rPr>
+        <w:t>camión</w:t>
+      </w:r>
+      <w:r>
+        <w:rPr>
+          <w:rFonts w:ascii="Cambria Math" w:eastAsiaTheme="minorEastAsia" w:hAnsi="Cambria Math"/>
+          <w:sz w:val="18"/>
+          <w:szCs w:val="18"/>
+          <w:lang w:val="es-ES"/>
+        </w:rPr>
+        <w:t xml:space="preserve"> 2</w:t>
+      </w:r>
+    </w:p>
+    <w:p>
+      <w:pPr>
+        <w:pStyle w:val="Prrafodelista"/>
+        <w:numPr>
+          <w:ilvl w:val="0"/>
+          <w:numId w:val="2"/>
+        </w:numPr>
+        <w:jc w:val="both"/>
+        <w:rPr>
+          <w:rFonts w:ascii="Cambria Math" w:eastAsiaTheme="minorEastAsia" w:hAnsi="Cambria Math"/>
+          <w:sz w:val="18"/>
+          <w:szCs w:val="18"/>
+          <w:lang w:val="es-ES"/>
+        </w:rPr>
+      </w:pPr>
+      <w:r>
+        <w:rPr>
+          <w:rFonts w:ascii="Cambria Math" w:eastAsiaTheme="minorEastAsia" w:hAnsi="Cambria Math"/>
+          <w:sz w:val="18"/>
+          <w:szCs w:val="18"/>
+          <w:lang w:val="es-ES"/>
+        </w:rPr>
+        <w:t xml:space="preserve">Sale </w:t>
+      </w:r>
+      <w:r>
+        <w:rPr>
+          <w:rFonts w:ascii="Cambria Math" w:eastAsiaTheme="minorEastAsia" w:hAnsi="Cambria Math"/>
+          <w:sz w:val="18"/>
+          <w:szCs w:val="18"/>
+          <w:lang w:val="es-ES"/>
+        </w:rPr>
+        <w:t>camión</w:t>
+      </w:r>
+      <w:r>
+        <w:rPr>
+          <w:rFonts w:ascii="Cambria Math" w:eastAsiaTheme="minorEastAsia" w:hAnsi="Cambria Math"/>
+          <w:sz w:val="18"/>
+          <w:szCs w:val="18"/>
+          <w:lang w:val="es-ES"/>
+        </w:rPr>
+        <w:t xml:space="preserve"> 3 hasta cliente 6, Va de cliente 6 hasta cliente 5, Se devuelve hacia la bodega desde cliente 5</w:t>
+      </w:r>
+    </w:p>
+    <w:p>
+      <w:pPr>
+        <w:pStyle w:val="Prrafodelista"/>
+        <w:numPr>
+          <w:ilvl w:val="0"/>
+          <w:numId w:val="2"/>
+        </w:numPr>
+        <w:jc w:val="both"/>
+        <w:rPr>
+          <w:rFonts w:ascii="Cambria Math" w:eastAsiaTheme="minorEastAsia" w:hAnsi="Cambria Math"/>
+          <w:sz w:val="18"/>
+          <w:szCs w:val="18"/>
+          <w:lang w:val="es-ES"/>
+        </w:rPr>
+      </w:pPr>
+      <w:r>
+        <w:rPr>
+          <w:rFonts w:ascii="Cambria Math" w:eastAsiaTheme="minorEastAsia" w:hAnsi="Cambria Math"/>
+          <w:sz w:val="18"/>
+          <w:szCs w:val="18"/>
+          <w:lang w:val="es-ES"/>
+        </w:rPr>
+        <w:t xml:space="preserve">Sale </w:t>
+      </w:r>
+      <w:r>
+        <w:rPr>
+          <w:rFonts w:ascii="Cambria Math" w:eastAsiaTheme="minorEastAsia" w:hAnsi="Cambria Math"/>
+          <w:sz w:val="18"/>
+          <w:szCs w:val="18"/>
+          <w:lang w:val="es-ES"/>
+        </w:rPr>
+        <w:t>camión</w:t>
+      </w:r>
+      <w:r>
+        <w:rPr>
+          <w:rFonts w:ascii="Cambria Math" w:eastAsiaTheme="minorEastAsia" w:hAnsi="Cambria Math"/>
+          <w:sz w:val="18"/>
+          <w:szCs w:val="18"/>
+          <w:lang w:val="es-ES"/>
+        </w:rPr>
+        <w:t xml:space="preserve"> 4 hasta cliente 9</w:t>
+      </w:r>
+      <w:r>
+        <w:rPr>
+          <w:rFonts w:ascii="Cambria Math" w:eastAsiaTheme="minorEastAsia" w:hAnsi="Cambria Math"/>
+          <w:sz w:val="18"/>
+          <w:szCs w:val="18"/>
+          <w:lang w:val="es-ES"/>
+        </w:rPr>
+        <w:t xml:space="preserve">, </w:t>
+      </w:r>
+      <w:r>
+        <w:rPr>
+          <w:rFonts w:ascii="Cambria Math" w:eastAsiaTheme="minorEastAsia" w:hAnsi="Cambria Math"/>
+          <w:sz w:val="18"/>
+          <w:szCs w:val="18"/>
+          <w:lang w:val="es-ES"/>
+        </w:rPr>
+        <w:t>Va de cliente 9 hasta cliente 1</w:t>
+      </w:r>
+      <w:r>
+        <w:rPr>
+          <w:rFonts w:ascii="Cambria Math" w:eastAsiaTheme="minorEastAsia" w:hAnsi="Cambria Math"/>
+          <w:sz w:val="18"/>
+          <w:szCs w:val="18"/>
+          <w:lang w:val="es-ES"/>
+        </w:rPr>
+        <w:t xml:space="preserve">, </w:t>
+      </w:r>
+      <w:r>
+        <w:rPr>
+          <w:rFonts w:ascii="Cambria Math" w:eastAsiaTheme="minorEastAsia" w:hAnsi="Cambria Math"/>
+          <w:sz w:val="18"/>
+          <w:szCs w:val="18"/>
+          <w:lang w:val="es-ES"/>
+        </w:rPr>
+        <w:t>Se devuelve hacia la bodega desde cliente 1</w:t>
+      </w:r>
+    </w:p>
+    <w:p>
+      <w:pPr>
+        <w:pStyle w:val="Prrafodelista"/>
+        <w:numPr>
+          <w:ilvl w:val="0"/>
+          <w:numId w:val="2"/>
+        </w:numPr>
+        <w:jc w:val="both"/>
+        <w:rPr>
+          <w:rFonts w:ascii="Cambria Math" w:eastAsiaTheme="minorEastAsia" w:hAnsi="Cambria Math"/>
+          <w:sz w:val="18"/>
+          <w:szCs w:val="18"/>
+          <w:lang w:val="es-ES"/>
+        </w:rPr>
+      </w:pPr>
+      <w:r>
+        <w:rPr>
+          <w:rFonts w:ascii="Cambria Math" w:eastAsiaTheme="minorEastAsia" w:hAnsi="Cambria Math"/>
+          <w:sz w:val="18"/>
+          <w:szCs w:val="18"/>
+          <w:lang w:val="es-ES"/>
+        </w:rPr>
+        <w:t xml:space="preserve">No se utiliza el </w:t>
+      </w:r>
+      <w:r>
+        <w:rPr>
+          <w:rFonts w:ascii="Cambria Math" w:eastAsiaTheme="minorEastAsia" w:hAnsi="Cambria Math"/>
+          <w:sz w:val="18"/>
+          <w:szCs w:val="18"/>
+          <w:lang w:val="es-ES"/>
+        </w:rPr>
+        <w:t>camión</w:t>
+      </w:r>
+      <w:r>
+        <w:rPr>
+          <w:rFonts w:ascii="Cambria Math" w:eastAsiaTheme="minorEastAsia" w:hAnsi="Cambria Math"/>
+          <w:sz w:val="18"/>
+          <w:szCs w:val="18"/>
+          <w:lang w:val="es-ES"/>
+        </w:rPr>
+        <w:t xml:space="preserve"> 5</w:t>
+      </w:r>
+    </w:p>
+    <w:p>
+      <w:pPr>
+        <w:pStyle w:val="Prrafodelista"/>
+        <w:numPr>
+          <w:ilvl w:val="0"/>
+          <w:numId w:val="2"/>
+        </w:numPr>
+        <w:jc w:val="both"/>
+        <w:rPr>
+          <w:rFonts w:ascii="Cambria Math" w:eastAsiaTheme="minorEastAsia" w:hAnsi="Cambria Math"/>
+          <w:sz w:val="18"/>
+          <w:szCs w:val="18"/>
+          <w:lang w:val="es-ES"/>
+        </w:rPr>
+      </w:pPr>
+      <w:r>
+        <w:rPr>
+          <w:rFonts w:ascii="Cambria Math" w:eastAsiaTheme="minorEastAsia" w:hAnsi="Cambria Math"/>
+          <w:sz w:val="18"/>
+          <w:szCs w:val="18"/>
+          <w:lang w:val="es-ES"/>
+        </w:rPr>
+        <w:t xml:space="preserve">No se utiliza el </w:t>
+      </w:r>
+      <w:r>
+        <w:rPr>
+          <w:rFonts w:ascii="Cambria Math" w:eastAsiaTheme="minorEastAsia" w:hAnsi="Cambria Math"/>
+          <w:sz w:val="18"/>
+          <w:szCs w:val="18"/>
+          <w:lang w:val="es-ES"/>
+        </w:rPr>
+        <w:t>camión</w:t>
+      </w:r>
+      <w:r>
+        <w:rPr>
+          <w:rFonts w:ascii="Cambria Math" w:eastAsiaTheme="minorEastAsia" w:hAnsi="Cambria Math"/>
+          <w:sz w:val="18"/>
+          <w:szCs w:val="18"/>
+          <w:lang w:val="es-ES"/>
+        </w:rPr>
+        <w:t xml:space="preserve"> 6</w:t>
+      </w:r>
+    </w:p>
+    <w:p>
+      <w:pPr>
+        <w:pStyle w:val="Prrafodelista"/>
+        <w:numPr>
+          <w:ilvl w:val="0"/>
+          <w:numId w:val="2"/>
+        </w:numPr>
+        <w:jc w:val="both"/>
+        <w:rPr>
+          <w:rFonts w:ascii="Cambria Math" w:eastAsiaTheme="minorEastAsia" w:hAnsi="Cambria Math"/>
+          <w:sz w:val="18"/>
+          <w:szCs w:val="18"/>
+          <w:lang w:val="es-ES"/>
+        </w:rPr>
+      </w:pPr>
+      <w:r>
+        <w:rPr>
+          <w:rFonts w:ascii="Cambria Math" w:eastAsiaTheme="minorEastAsia" w:hAnsi="Cambria Math"/>
+          <w:sz w:val="18"/>
+          <w:szCs w:val="18"/>
+          <w:lang w:val="es-ES"/>
+        </w:rPr>
+        <w:t xml:space="preserve">Sale </w:t>
+      </w:r>
+      <w:r>
+        <w:rPr>
+          <w:rFonts w:ascii="Cambria Math" w:eastAsiaTheme="minorEastAsia" w:hAnsi="Cambria Math"/>
+          <w:sz w:val="18"/>
+          <w:szCs w:val="18"/>
+          <w:lang w:val="es-ES"/>
+        </w:rPr>
+        <w:t>camión</w:t>
+      </w:r>
+      <w:r>
+        <w:rPr>
+          <w:rFonts w:ascii="Cambria Math" w:eastAsiaTheme="minorEastAsia" w:hAnsi="Cambria Math"/>
+          <w:sz w:val="18"/>
+          <w:szCs w:val="18"/>
+          <w:lang w:val="es-ES"/>
+        </w:rPr>
+        <w:t xml:space="preserve"> 7 hasta cliente 4</w:t>
+      </w:r>
+      <w:r>
+        <w:rPr>
+          <w:rFonts w:ascii="Cambria Math" w:eastAsiaTheme="minorEastAsia" w:hAnsi="Cambria Math"/>
+          <w:sz w:val="18"/>
+          <w:szCs w:val="18"/>
+          <w:lang w:val="es-ES"/>
+        </w:rPr>
+        <w:t xml:space="preserve">, </w:t>
+      </w:r>
+      <w:r>
+        <w:rPr>
+          <w:rFonts w:ascii="Cambria Math" w:eastAsiaTheme="minorEastAsia" w:hAnsi="Cambria Math"/>
+          <w:sz w:val="18"/>
+          <w:szCs w:val="18"/>
+          <w:lang w:val="es-ES"/>
+        </w:rPr>
+        <w:t>Va de cliente 4 hasta cliente 7</w:t>
+      </w:r>
+      <w:r>
+        <w:rPr>
+          <w:rFonts w:ascii="Cambria Math" w:eastAsiaTheme="minorEastAsia" w:hAnsi="Cambria Math"/>
+          <w:sz w:val="18"/>
+          <w:szCs w:val="18"/>
+          <w:lang w:val="es-ES"/>
+        </w:rPr>
+        <w:t xml:space="preserve">, </w:t>
+      </w:r>
+      <w:r>
+        <w:rPr>
+          <w:rFonts w:ascii="Cambria Math" w:eastAsiaTheme="minorEastAsia" w:hAnsi="Cambria Math"/>
+          <w:sz w:val="18"/>
+          <w:szCs w:val="18"/>
+          <w:lang w:val="es-ES"/>
+        </w:rPr>
+        <w:t>Va de cliente 7 hasta cliente 2</w:t>
+      </w:r>
+      <w:r>
+        <w:rPr>
+          <w:rFonts w:ascii="Cambria Math" w:eastAsiaTheme="minorEastAsia" w:hAnsi="Cambria Math"/>
+          <w:sz w:val="18"/>
+          <w:szCs w:val="18"/>
+          <w:lang w:val="es-ES"/>
+        </w:rPr>
+        <w:t xml:space="preserve">, </w:t>
+      </w:r>
+      <w:r>
+        <w:rPr>
+          <w:rFonts w:ascii="Cambria Math" w:eastAsiaTheme="minorEastAsia" w:hAnsi="Cambria Math"/>
+          <w:sz w:val="18"/>
+          <w:szCs w:val="18"/>
+          <w:lang w:val="es-ES"/>
+        </w:rPr>
+        <w:t>Se devuelve hacia la bodega desde cliente 2</w:t>
+      </w:r>
+    </w:p>
+    <w:p>
+      <w:pPr>
+        <w:pStyle w:val="Prrafodelista"/>
+        <w:numPr>
+          <w:ilvl w:val="0"/>
+          <w:numId w:val="2"/>
+        </w:numPr>
+        <w:jc w:val="both"/>
+        <w:rPr>
+          <w:rFonts w:ascii="Cambria Math" w:eastAsiaTheme="minorEastAsia" w:hAnsi="Cambria Math"/>
+          <w:sz w:val="18"/>
+          <w:szCs w:val="18"/>
+          <w:lang w:val="es-ES"/>
+        </w:rPr>
+      </w:pPr>
+      <w:r>
+        <w:rPr>
+          <w:rFonts w:ascii="Cambria Math" w:eastAsiaTheme="minorEastAsia" w:hAnsi="Cambria Math"/>
+          <w:sz w:val="18"/>
+          <w:szCs w:val="18"/>
+          <w:lang w:val="es-ES"/>
+        </w:rPr>
+        <w:t xml:space="preserve">Sale </w:t>
+      </w:r>
+      <w:r>
+        <w:rPr>
+          <w:rFonts w:ascii="Cambria Math" w:eastAsiaTheme="minorEastAsia" w:hAnsi="Cambria Math"/>
+          <w:sz w:val="18"/>
+          <w:szCs w:val="18"/>
+          <w:lang w:val="es-ES"/>
+        </w:rPr>
+        <w:t>camión</w:t>
       </w:r>
       <w:bookmarkStart w:id="0" w:name="_GoBack"/>
       <w:bookmarkEnd w:id="0"/>
@@ -2574,8 +3158,64 @@
           <w:rFonts w:ascii="Cambria Math" w:eastAsiaTheme="minorEastAsia" w:hAnsi="Cambria Math"/>
           <w:sz w:val="18"/>
           <w:szCs w:val="18"/>
-        </w:rPr>
-        <w:t xml:space="preserve">. </w:t>
+          <w:lang w:val="es-ES"/>
+        </w:rPr>
+        <w:t xml:space="preserve"> 8 hasta cliente 8</w:t>
+      </w:r>
+      <w:r>
+        <w:rPr>
+          <w:rFonts w:ascii="Cambria Math" w:eastAsiaTheme="minorEastAsia" w:hAnsi="Cambria Math"/>
+          <w:sz w:val="18"/>
+          <w:szCs w:val="18"/>
+          <w:lang w:val="es-ES"/>
+        </w:rPr>
+        <w:t xml:space="preserve">, </w:t>
+      </w:r>
+      <w:r>
+        <w:rPr>
+          <w:rFonts w:ascii="Cambria Math" w:eastAsiaTheme="minorEastAsia" w:hAnsi="Cambria Math"/>
+          <w:sz w:val="18"/>
+          <w:szCs w:val="18"/>
+          <w:lang w:val="es-ES"/>
+        </w:rPr>
+        <w:t>Va de cliente 8 hasta cliente 10</w:t>
+      </w:r>
+      <w:r>
+        <w:rPr>
+          <w:rFonts w:ascii="Cambria Math" w:eastAsiaTheme="minorEastAsia" w:hAnsi="Cambria Math"/>
+          <w:sz w:val="18"/>
+          <w:szCs w:val="18"/>
+          <w:lang w:val="es-ES"/>
+        </w:rPr>
+        <w:t xml:space="preserve">, </w:t>
+      </w:r>
+      <w:r>
+        <w:rPr>
+          <w:rFonts w:ascii="Cambria Math" w:eastAsiaTheme="minorEastAsia" w:hAnsi="Cambria Math"/>
+          <w:sz w:val="18"/>
+          <w:szCs w:val="18"/>
+          <w:lang w:val="es-ES"/>
+        </w:rPr>
+        <w:t>Se devuelve hacia la bodega desde cliente 10</w:t>
+      </w:r>
+      <w:r>
+        <w:rPr>
+          <w:rFonts w:ascii="Cambria Math" w:eastAsiaTheme="minorEastAsia" w:hAnsi="Cambria Math"/>
+          <w:sz w:val="18"/>
+          <w:szCs w:val="18"/>
+          <w:lang w:val="es-ES"/>
+        </w:rPr>
+        <w:br/>
+      </w:r>
+      <w:r>
+        <w:rPr>
+          <w:rFonts w:ascii="Cambria Math" w:eastAsiaTheme="minorEastAsia" w:hAnsi="Cambria Math"/>
+          <w:b/>
+          <w:sz w:val="18"/>
+          <w:szCs w:val="18"/>
+          <w:lang w:val="es-ES"/>
+        </w:rPr>
+        <w:t>El costo total de transporte sin incluir demoras es de $5931.33</w:t>
       </w:r>
     </w:p>
     <w:p>
@@ -2585,9 +3225,90 @@
           <w:rFonts w:ascii="Cambria Math" w:eastAsiaTheme="minorEastAsia" w:hAnsi="Cambria Math"/>
           <w:sz w:val="18"/>
           <w:szCs w:val="18"/>
-          <w:lang w:val="es-ES"/>
-        </w:rPr>
-      </w:pPr>
+        </w:rPr>
+      </w:pPr>
+      <w:r>
+        <w:rPr>
+          <w:rFonts w:ascii="Cambria Math" w:eastAsiaTheme="minorEastAsia" w:hAnsi="Cambria Math"/>
+          <w:sz w:val="18"/>
+          <w:szCs w:val="18"/>
+        </w:rPr>
+        <w:t>Finalmente, la formulación de flujo en redes tiene muchas ventajas en el momento de resolver problemas de este tipo, gracias a que</w:t>
+      </w:r>
+      <w:r>
+        <w:rPr>
+          <w:rFonts w:ascii="Cambria Math" w:eastAsiaTheme="minorEastAsia" w:hAnsi="Cambria Math"/>
+          <w:sz w:val="18"/>
+          <w:szCs w:val="18"/>
+        </w:rPr>
+        <w:t>,</w:t>
+      </w:r>
+      <w:r>
+        <w:rPr>
+          <w:rFonts w:ascii="Cambria Math" w:eastAsiaTheme="minorEastAsia" w:hAnsi="Cambria Math"/>
+          <w:sz w:val="18"/>
+          <w:szCs w:val="18"/>
+        </w:rPr>
+        <w:t xml:space="preserve"> por medio de una formulación simple, </w:t>
+      </w:r>
+      <w:r>
+        <w:rPr>
+          <w:rFonts w:ascii="Cambria Math" w:eastAsiaTheme="minorEastAsia" w:hAnsi="Cambria Math"/>
+          <w:sz w:val="18"/>
+          <w:szCs w:val="18"/>
+        </w:rPr>
+        <w:t xml:space="preserve">es posible obtener soluciones de manera eficiente, con un número de iteraciones bajo y que no crece tanto a medida que crece el problema (es decir, es escalable). </w:t>
+      </w:r>
+      <w:r>
+        <w:rPr>
+          <w:rFonts w:ascii="Cambria Math" w:eastAsiaTheme="minorEastAsia" w:hAnsi="Cambria Math"/>
+          <w:sz w:val="18"/>
+          <w:szCs w:val="18"/>
+        </w:rPr>
+        <w:t xml:space="preserve">Las soluciones con esta formulación suelen ser mucho más rápidas que problemas de optimización lineal utilizando variables enteras que resuelven el problema utilizando Branch and </w:t>
+      </w:r>
+      <w:proofErr w:type="spellStart"/>
+      <w:r>
+        <w:rPr>
+          <w:rFonts w:ascii="Cambria Math" w:eastAsiaTheme="minorEastAsia" w:hAnsi="Cambria Math"/>
+          <w:sz w:val="18"/>
+          <w:szCs w:val="18"/>
+        </w:rPr>
+        <w:t>bound</w:t>
+      </w:r>
+      <w:proofErr w:type="spellEnd"/>
+      <w:r>
+        <w:rPr>
+          <w:rFonts w:ascii="Cambria Math" w:eastAsiaTheme="minorEastAsia" w:hAnsi="Cambria Math"/>
+          <w:sz w:val="18"/>
+          <w:szCs w:val="18"/>
+        </w:rPr>
+        <w:t>, y todo gracias a una propiedad en la matriz de restricciones que permite relajar la naturaleza de las variables. Ahora bien, para un problema de un grafo, el número de nodos y arcos siempre va a crecer de manera exponencial, a medida que crezca el problema, sin embargo</w:t>
+      </w:r>
+      <w:r>
+        <w:rPr>
+          <w:rFonts w:ascii="Cambria Math" w:eastAsiaTheme="minorEastAsia" w:hAnsi="Cambria Math"/>
+          <w:sz w:val="18"/>
+          <w:szCs w:val="18"/>
+        </w:rPr>
+        <w:t>,</w:t>
+      </w:r>
+      <w:r>
+        <w:rPr>
+          <w:rFonts w:ascii="Cambria Math" w:eastAsiaTheme="minorEastAsia" w:hAnsi="Cambria Math"/>
+          <w:sz w:val="18"/>
+          <w:szCs w:val="18"/>
+        </w:rPr>
+        <w:t xml:space="preserve"> el tiempo computacional no se verá tan afectado como en un problema de optimización lineal utilizando variables enteras. Adicionalmente, en caso de que se tengan redes con flujos de diferentes tipos, se pueden descomponer en diferentes problemas que conserven la formulación en Simplex, y de esta manera </w:t>
+      </w:r>
+      <w:r>
+        <w:rPr>
+          <w:rFonts w:ascii="Cambria Math" w:eastAsiaTheme="minorEastAsia" w:hAnsi="Cambria Math"/>
+          <w:sz w:val="18"/>
+          <w:szCs w:val="18"/>
+        </w:rPr>
+        <w:t>conservar la solución de manera eficiente. Sin embargo, una de las desventajas de la formulación de este tipo, es que no en todos los casos se puede formular, por lo que puede ser una solución muy útil, pero no se garantiza que resuelva todos los problemas.</w:t>
+      </w:r>
     </w:p>
     <w:p>
       <w:pPr>
@@ -2596,7 +3317,6 @@
           <w:rFonts w:ascii="Cambria Math" w:eastAsiaTheme="minorEastAsia" w:hAnsi="Cambria Math"/>
           <w:sz w:val="18"/>
           <w:szCs w:val="18"/>
-          <w:lang w:val="es-ES"/>
         </w:rPr>
       </w:pPr>
     </w:p>
@@ -2605,84 +3325,93 @@
         <w:jc w:val="both"/>
         <w:rPr>
           <w:rFonts w:ascii="Cambria Math" w:eastAsiaTheme="minorEastAsia" w:hAnsi="Cambria Math"/>
-          <w:sz w:val="18"/>
-          <w:szCs w:val="18"/>
-          <w:lang w:val="es-ES"/>
-        </w:rPr>
-      </w:pPr>
+          <w:b/>
+          <w:sz w:val="18"/>
+          <w:szCs w:val="18"/>
+        </w:rPr>
+      </w:pPr>
+      <w:r>
+        <w:rPr>
+          <w:rFonts w:ascii="Cambria Math" w:eastAsiaTheme="minorEastAsia" w:hAnsi="Cambria Math"/>
+          <w:b/>
+          <w:sz w:val="18"/>
+          <w:szCs w:val="18"/>
+        </w:rPr>
+        <w:t>Anexos</w:t>
+      </w:r>
     </w:p>
     <w:p>
       <w:pPr>
         <w:jc w:val="both"/>
         <w:rPr>
           <w:rFonts w:ascii="Cambria Math" w:eastAsiaTheme="minorEastAsia" w:hAnsi="Cambria Math"/>
-          <w:sz w:val="18"/>
-          <w:szCs w:val="18"/>
-          <w:lang w:val="es-ES"/>
-        </w:rPr>
-      </w:pPr>
-      <w:r>
-        <w:rPr>
-          <w:rFonts w:ascii="Cambria Math" w:eastAsiaTheme="minorEastAsia" w:hAnsi="Cambria Math"/>
-          <w:sz w:val="18"/>
-          <w:szCs w:val="18"/>
-          <w:lang w:val="es-ES"/>
-        </w:rPr>
-        <w:t>Por último, se encontró la solución óptima para el problema con los parámetros dados:</w:t>
-      </w:r>
-    </w:p>
-    <w:p>
-      <w:pPr>
-        <w:jc w:val="both"/>
-        <w:rPr>
-          <w:rFonts w:ascii="Cambria Math" w:eastAsiaTheme="minorEastAsia" w:hAnsi="Cambria Math"/>
-          <w:sz w:val="18"/>
-          <w:szCs w:val="18"/>
-          <w:lang w:val="es-ES"/>
-        </w:rPr>
-      </w:pPr>
-    </w:p>
-    <w:p>
-      <w:pPr>
-        <w:jc w:val="both"/>
-        <w:rPr>
-          <w:rFonts w:ascii="Cambria Math" w:eastAsiaTheme="minorEastAsia" w:hAnsi="Cambria Math"/>
-          <w:sz w:val="18"/>
-          <w:szCs w:val="18"/>
-        </w:rPr>
-      </w:pPr>
-    </w:p>
-    <w:p>
-      <w:pPr>
-        <w:jc w:val="both"/>
-        <w:rPr>
-          <w:rFonts w:ascii="Cambria Math" w:eastAsiaTheme="minorEastAsia" w:hAnsi="Cambria Math"/>
-          <w:sz w:val="18"/>
-          <w:szCs w:val="18"/>
-        </w:rPr>
-      </w:pPr>
-    </w:p>
-    <w:p>
-      <w:pPr>
-        <w:jc w:val="both"/>
-        <w:rPr>
-          <w:rFonts w:ascii="Cambria Math" w:eastAsiaTheme="minorEastAsia" w:hAnsi="Cambria Math"/>
-          <w:sz w:val="18"/>
-          <w:szCs w:val="18"/>
-        </w:rPr>
-      </w:pPr>
-      <w:r>
-        <w:rPr>
-          <w:rFonts w:ascii="Cambria Math" w:eastAsiaTheme="minorEastAsia" w:hAnsi="Cambria Math"/>
-          <w:sz w:val="18"/>
-          <w:szCs w:val="18"/>
-        </w:rPr>
-        <w:t xml:space="preserve"> </w:t>
+          <w:b/>
+          <w:sz w:val="18"/>
+          <w:szCs w:val="18"/>
+        </w:rPr>
+      </w:pPr>
+      <w:r>
+        <w:rPr>
+          <w:rFonts w:ascii="Cambria Math" w:eastAsiaTheme="minorEastAsia" w:hAnsi="Cambria Math"/>
+          <w:b/>
+          <w:noProof/>
+          <w:sz w:val="18"/>
+          <w:szCs w:val="18"/>
+        </w:rPr>
+        <w:lastRenderedPageBreak/>
+        <w:drawing>
+          <wp:inline distT="0" distB="0" distL="0" distR="0" wp14:anchorId="381987A5" wp14:editId="73B951E5">
+            <wp:extent cx="6848475" cy="3857625"/>
+            <wp:effectExtent l="0" t="0" r="9525" b="9525"/>
+            <wp:docPr id="1" name="Imagen 1"/>
+            <wp:cNvGraphicFramePr>
+              <a:graphicFrameLocks xmlns:a="http://schemas.openxmlformats.org/drawingml/2006/main" noChangeAspect="1"/>
+            </wp:cNvGraphicFramePr>
+            <a:graphic xmlns:a="http://schemas.openxmlformats.org/drawingml/2006/main">
+              <a:graphicData uri="http://schemas.openxmlformats.org/drawingml/2006/picture">
+                <pic:pic xmlns:pic="http://schemas.openxmlformats.org/drawingml/2006/picture">
+                  <pic:nvPicPr>
+                    <pic:cNvPr id="0" name="Picture 1"/>
+                    <pic:cNvPicPr>
+                      <a:picLocks noChangeAspect="1" noChangeArrowheads="1"/>
+                    </pic:cNvPicPr>
+                  </pic:nvPicPr>
+                  <pic:blipFill>
+                    <a:blip r:embed="rId5">
+                      <a:extLst>
+                        <a:ext uri="{28A0092B-C50C-407E-A947-70E740481C1C}">
+                          <a14:useLocalDpi xmlns:a14="http://schemas.microsoft.com/office/drawing/2010/main" val="0"/>
+                        </a:ext>
+                      </a:extLst>
+                    </a:blip>
+                    <a:srcRect/>
+                    <a:stretch>
+                      <a:fillRect/>
+                    </a:stretch>
+                  </pic:blipFill>
+                  <pic:spPr bwMode="auto">
+                    <a:xfrm>
+                      <a:off x="0" y="0"/>
+                      <a:ext cx="6848475" cy="3857625"/>
+                    </a:xfrm>
+                    <a:prstGeom prst="rect">
+                      <a:avLst/>
+                    </a:prstGeom>
+                    <a:noFill/>
+                    <a:ln>
+                      <a:noFill/>
+                    </a:ln>
+                  </pic:spPr>
+                </pic:pic>
+              </a:graphicData>
+            </a:graphic>
+          </wp:inline>
+        </w:drawing>
       </w:r>
     </w:p>
     <w:sectPr>
       <w:pgSz w:w="12240" w:h="15840"/>
-      <w:pgMar w:top="1417" w:right="1701" w:bottom="1417" w:left="1701" w:header="708" w:footer="708" w:gutter="0"/>
+      <w:pgMar w:top="720" w:right="720" w:bottom="720" w:left="720" w:header="708" w:footer="708" w:gutter="0"/>
       <w:cols w:space="708"/>
       <w:docGrid w:linePitch="360"/>
     </w:sectPr>
@@ -2781,8 +3510,124 @@
       </w:pPr>
     </w:lvl>
   </w:abstractNum>
+  <w:abstractNum w:abstractNumId="1" w15:restartNumberingAfterBreak="0">
+    <w:nsid w:val="3F945C56"/>
+    <w:multiLevelType w:val="hybridMultilevel"/>
+    <w:tmpl w:val="125A8A52"/>
+    <w:lvl w:ilvl="0" w:tplc="240A0005">
+      <w:start w:val="1"/>
+      <w:numFmt w:val="bullet"/>
+      <w:lvlText w:val=""/>
+      <w:lvlJc w:val="left"/>
+      <w:pPr>
+        <w:ind w:left="720" w:hanging="360"/>
+      </w:pPr>
+      <w:rPr>
+        <w:rFonts w:ascii="Wingdings" w:hAnsi="Wingdings" w:hint="default"/>
+      </w:rPr>
+    </w:lvl>
+    <w:lvl w:ilvl="1" w:tplc="240A0003" w:tentative="1">
+      <w:start w:val="1"/>
+      <w:numFmt w:val="bullet"/>
+      <w:lvlText w:val="o"/>
+      <w:lvlJc w:val="left"/>
+      <w:pPr>
+        <w:ind w:left="1440" w:hanging="360"/>
+      </w:pPr>
+      <w:rPr>
+        <w:rFonts w:ascii="Courier New" w:hAnsi="Courier New" w:cs="Courier New" w:hint="default"/>
+      </w:rPr>
+    </w:lvl>
+    <w:lvl w:ilvl="2" w:tplc="240A0005" w:tentative="1">
+      <w:start w:val="1"/>
+      <w:numFmt w:val="bullet"/>
+      <w:lvlText w:val=""/>
+      <w:lvlJc w:val="left"/>
+      <w:pPr>
+        <w:ind w:left="2160" w:hanging="360"/>
+      </w:pPr>
+      <w:rPr>
+        <w:rFonts w:ascii="Wingdings" w:hAnsi="Wingdings" w:hint="default"/>
+      </w:rPr>
+    </w:lvl>
+    <w:lvl w:ilvl="3" w:tplc="240A0001" w:tentative="1">
+      <w:start w:val="1"/>
+      <w:numFmt w:val="bullet"/>
+      <w:lvlText w:val=""/>
+      <w:lvlJc w:val="left"/>
+      <w:pPr>
+        <w:ind w:left="2880" w:hanging="360"/>
+      </w:pPr>
+      <w:rPr>
+        <w:rFonts w:ascii="Symbol" w:hAnsi="Symbol" w:hint="default"/>
+      </w:rPr>
+    </w:lvl>
+    <w:lvl w:ilvl="4" w:tplc="240A0003" w:tentative="1">
+      <w:start w:val="1"/>
+      <w:numFmt w:val="bullet"/>
+      <w:lvlText w:val="o"/>
+      <w:lvlJc w:val="left"/>
+      <w:pPr>
+        <w:ind w:left="3600" w:hanging="360"/>
+      </w:pPr>
+      <w:rPr>
+        <w:rFonts w:ascii="Courier New" w:hAnsi="Courier New" w:cs="Courier New" w:hint="default"/>
+      </w:rPr>
+    </w:lvl>
+    <w:lvl w:ilvl="5" w:tplc="240A0005" w:tentative="1">
+      <w:start w:val="1"/>
+      <w:numFmt w:val="bullet"/>
+      <w:lvlText w:val=""/>
+      <w:lvlJc w:val="left"/>
+      <w:pPr>
+        <w:ind w:left="4320" w:hanging="360"/>
+      </w:pPr>
+      <w:rPr>
+        <w:rFonts w:ascii="Wingdings" w:hAnsi="Wingdings" w:hint="default"/>
+      </w:rPr>
+    </w:lvl>
+    <w:lvl w:ilvl="6" w:tplc="240A0001" w:tentative="1">
+      <w:start w:val="1"/>
+      <w:numFmt w:val="bullet"/>
+      <w:lvlText w:val=""/>
+      <w:lvlJc w:val="left"/>
+      <w:pPr>
+        <w:ind w:left="5040" w:hanging="360"/>
+      </w:pPr>
+      <w:rPr>
+        <w:rFonts w:ascii="Symbol" w:hAnsi="Symbol" w:hint="default"/>
+      </w:rPr>
+    </w:lvl>
+    <w:lvl w:ilvl="7" w:tplc="240A0003" w:tentative="1">
+      <w:start w:val="1"/>
+      <w:numFmt w:val="bullet"/>
+      <w:lvlText w:val="o"/>
+      <w:lvlJc w:val="left"/>
+      <w:pPr>
+        <w:ind w:left="5760" w:hanging="360"/>
+      </w:pPr>
+      <w:rPr>
+        <w:rFonts w:ascii="Courier New" w:hAnsi="Courier New" w:cs="Courier New" w:hint="default"/>
+      </w:rPr>
+    </w:lvl>
+    <w:lvl w:ilvl="8" w:tplc="240A0005" w:tentative="1">
+      <w:start w:val="1"/>
+      <w:numFmt w:val="bullet"/>
+      <w:lvlText w:val=""/>
+      <w:lvlJc w:val="left"/>
+      <w:pPr>
+        <w:ind w:left="6480" w:hanging="360"/>
+      </w:pPr>
+      <w:rPr>
+        <w:rFonts w:ascii="Wingdings" w:hAnsi="Wingdings" w:hint="default"/>
+      </w:rPr>
+    </w:lvl>
+  </w:abstractNum>
   <w:num w:numId="1">
     <w:abstractNumId w:val="0"/>
+  </w:num>
+  <w:num w:numId="2">
+    <w:abstractNumId w:val="1"/>
   </w:num>
 </w:numbering>
 </file>

</xml_diff>